<commit_message>
post stuff to test
</commit_message>
<xml_diff>
--- a/Kitty Threads Preliminary Summary.docx
+++ b/Kitty Threads Preliminary Summary.docx
@@ -477,57 +477,40 @@
     </w:p>
     <w:p>
       <w:pPr>
-        <w:ind w:firstLine="720"/>
-        <w:jc w:val="both"/>
-        <w:rPr>
-          <w:rFonts w:ascii="Arial" w:hAnsi="Arial" w:cs="Arial"/>
-          <w:sz w:val="24"/>
-        </w:rPr>
-      </w:pPr>
-      <w:proofErr w:type="spellStart"/>
-      <w:r>
-        <w:rPr>
-          <w:rFonts w:ascii="Arial" w:hAnsi="Arial" w:cs="Arial"/>
-          <w:sz w:val="24"/>
-        </w:rPr>
-        <w:t>Javascript</w:t>
-      </w:r>
-      <w:proofErr w:type="spellEnd"/>
-      <w:r>
-        <w:rPr>
-          <w:rFonts w:ascii="Arial" w:hAnsi="Arial" w:cs="Arial"/>
-          <w:sz w:val="24"/>
-        </w:rPr>
-        <w:t>?</w:t>
-      </w:r>
-    </w:p>
-    <w:p>
-      <w:pPr>
-        <w:ind w:firstLine="720"/>
-        <w:jc w:val="both"/>
-        <w:rPr>
-          <w:rFonts w:ascii="Arial" w:hAnsi="Arial" w:cs="Arial"/>
-          <w:sz w:val="24"/>
-        </w:rPr>
-      </w:pPr>
-      <w:proofErr w:type="spellStart"/>
-      <w:r>
-        <w:rPr>
-          <w:rFonts w:ascii="Arial" w:hAnsi="Arial" w:cs="Arial"/>
-          <w:sz w:val="24"/>
-        </w:rPr>
-        <w:t>Htacces</w:t>
-      </w:r>
-      <w:proofErr w:type="spellEnd"/>
-      <w:r>
-        <w:rPr>
-          <w:rFonts w:ascii="Arial" w:hAnsi="Arial" w:cs="Arial"/>
-          <w:sz w:val="24"/>
-        </w:rPr>
-        <w:t>?</w:t>
-      </w:r>
+        <w:jc w:val="both"/>
+        <w:rPr>
+          <w:rFonts w:ascii="Arial" w:hAnsi="Arial" w:cs="Arial"/>
+          <w:sz w:val="24"/>
+        </w:rPr>
+      </w:pPr>
       <w:bookmarkStart w:id="0" w:name="_GoBack"/>
       <w:bookmarkEnd w:id="0"/>
+    </w:p>
+    <w:p>
+      <w:pPr>
+        <w:ind w:firstLine="720"/>
+        <w:jc w:val="both"/>
+        <w:rPr>
+          <w:rFonts w:ascii="Arial" w:hAnsi="Arial" w:cs="Arial"/>
+          <w:sz w:val="24"/>
+        </w:rPr>
+      </w:pPr>
+      <w:proofErr w:type="spellStart"/>
+      <w:r>
+        <w:rPr>
+          <w:rFonts w:ascii="Arial" w:hAnsi="Arial" w:cs="Arial"/>
+          <w:sz w:val="24"/>
+        </w:rPr>
+        <w:t>Htacces</w:t>
+      </w:r>
+      <w:proofErr w:type="spellEnd"/>
+      <w:r>
+        <w:rPr>
+          <w:rFonts w:ascii="Arial" w:hAnsi="Arial" w:cs="Arial"/>
+          <w:sz w:val="24"/>
+        </w:rPr>
+        <w:t>?</w:t>
+      </w:r>
     </w:p>
     <w:p>
       <w:pPr>
@@ -742,6 +725,7 @@
     <w:lsdException w:name="HTML Sample" w:semiHidden="1" w:unhideWhenUsed="1"/>
     <w:lsdException w:name="HTML Typewriter" w:semiHidden="1" w:unhideWhenUsed="1"/>
     <w:lsdException w:name="HTML Variable" w:semiHidden="1" w:unhideWhenUsed="1"/>
+    <w:lsdException w:name="Normal Table" w:semiHidden="1" w:unhideWhenUsed="1"/>
     <w:lsdException w:name="annotation subject" w:semiHidden="1" w:unhideWhenUsed="1"/>
     <w:lsdException w:name="No List" w:semiHidden="1" w:unhideWhenUsed="1"/>
     <w:lsdException w:name="Outline List 1" w:semiHidden="1" w:unhideWhenUsed="1"/>
@@ -786,6 +770,7 @@
     <w:lsdException w:name="Table Professional" w:semiHidden="1" w:unhideWhenUsed="1"/>
     <w:lsdException w:name="Table Subtle 1" w:semiHidden="1" w:unhideWhenUsed="1"/>
     <w:lsdException w:name="Table Subtle 2" w:semiHidden="1" w:unhideWhenUsed="1"/>
+    <w:lsdException w:name="Table Web 1" w:semiHidden="1" w:unhideWhenUsed="1"/>
     <w:lsdException w:name="Table Web 2" w:semiHidden="1" w:unhideWhenUsed="1"/>
     <w:lsdException w:name="Table Web 3" w:semiHidden="1" w:unhideWhenUsed="1"/>
     <w:lsdException w:name="Balloon Text" w:semiHidden="1" w:unhideWhenUsed="1"/>

</xml_diff>

<commit_message>
changed some comments and todo list
</commit_message>
<xml_diff>
--- a/Kitty Threads Preliminary Summary.docx
+++ b/Kitty Threads Preliminary Summary.docx
@@ -86,7 +86,184 @@
           <w:rFonts w:ascii="Arial" w:hAnsi="Arial" w:cs="Arial"/>
           <w:sz w:val="24"/>
         </w:rPr>
-        <w:t>Start by going to: cosc360.ok.ubc.ca/33354144/</w:t>
+        <w:t>This document will describe what features have been implemented since deliverable 1.</w:t>
+      </w:r>
+    </w:p>
+    <w:p>
+      <w:pPr>
+        <w:jc w:val="both"/>
+        <w:rPr>
+          <w:rFonts w:ascii="Arial" w:hAnsi="Arial" w:cs="Arial"/>
+          <w:sz w:val="24"/>
+        </w:rPr>
+      </w:pPr>
+      <w:r>
+        <w:rPr>
+          <w:rFonts w:ascii="Arial" w:hAnsi="Arial" w:cs="Arial"/>
+          <w:sz w:val="24"/>
+        </w:rPr>
+        <w:tab/>
+        <w:t xml:space="preserve">Upon loading the home page, it will now display the posts that have been made. The default is for posts to be sorted by most recent. On the left, you can now change what posts are displayed on the home page by choosing a category. Choosing “top” will display posts ordered by their rating, and using their post date to break any ties. I have not implemented the rating feature yet, so as of right now choosing “top” will just order them by post date. The home page will also have a search bar that can now be used to look up a post by keyword in the title.  </w:t>
+      </w:r>
+      <w:r>
+        <w:rPr>
+          <w:rFonts w:ascii="Arial" w:hAnsi="Arial" w:cs="Arial"/>
+          <w:sz w:val="24"/>
+        </w:rPr>
+        <w:t>Clicking the title of a post will t</w:t>
+      </w:r>
+      <w:r>
+        <w:rPr>
+          <w:rFonts w:ascii="Arial" w:hAnsi="Arial" w:cs="Arial"/>
+          <w:sz w:val="24"/>
+        </w:rPr>
+        <w:t>ake you to a page for that post. This page will display the content of the post, as well as any comments on the post. A</w:t>
+      </w:r>
+      <w:r>
+        <w:rPr>
+          <w:rFonts w:ascii="Arial" w:hAnsi="Arial" w:cs="Arial"/>
+          <w:sz w:val="24"/>
+        </w:rPr>
+        <w:t xml:space="preserve"> logged </w:t>
+      </w:r>
+      <w:r>
+        <w:rPr>
+          <w:rFonts w:ascii="Arial" w:hAnsi="Arial" w:cs="Arial"/>
+          <w:sz w:val="24"/>
+        </w:rPr>
+        <w:t>in user can comment on the post, and a</w:t>
+      </w:r>
+      <w:r>
+        <w:rPr>
+          <w:rFonts w:ascii="Arial" w:hAnsi="Arial" w:cs="Arial"/>
+          <w:sz w:val="24"/>
+        </w:rPr>
+        <w:t xml:space="preserve"> </w:t>
+      </w:r>
+      <w:r>
+        <w:rPr>
+          <w:rFonts w:ascii="Arial" w:hAnsi="Arial" w:cs="Arial"/>
+          <w:sz w:val="24"/>
+        </w:rPr>
+        <w:t>non-logged</w:t>
+      </w:r>
+      <w:r>
+        <w:rPr>
+          <w:rFonts w:ascii="Arial" w:hAnsi="Arial" w:cs="Arial"/>
+          <w:sz w:val="24"/>
+        </w:rPr>
+        <w:t xml:space="preserve"> in user can view the post but not comment. Cli</w:t>
+      </w:r>
+      <w:r>
+        <w:rPr>
+          <w:rFonts w:ascii="Arial" w:hAnsi="Arial" w:cs="Arial"/>
+          <w:sz w:val="24"/>
+        </w:rPr>
+        <w:t>cking the name of the author of the post, or the author of a comment will</w:t>
+      </w:r>
+      <w:r>
+        <w:rPr>
+          <w:rFonts w:ascii="Arial" w:hAnsi="Arial" w:cs="Arial"/>
+          <w:sz w:val="24"/>
+        </w:rPr>
+        <w:t xml:space="preserve"> direct a user to </w:t>
+      </w:r>
+      <w:r>
+        <w:rPr>
+          <w:rFonts w:ascii="Arial" w:hAnsi="Arial" w:cs="Arial"/>
+          <w:sz w:val="24"/>
+        </w:rPr>
+        <w:t>the profile page of the author</w:t>
+      </w:r>
+    </w:p>
+    <w:p>
+      <w:pPr>
+        <w:ind w:firstLine="720"/>
+        <w:jc w:val="both"/>
+        <w:rPr>
+          <w:rFonts w:ascii="Arial" w:hAnsi="Arial" w:cs="Arial"/>
+          <w:sz w:val="24"/>
+        </w:rPr>
+      </w:pPr>
+      <w:r>
+        <w:rPr>
+          <w:rFonts w:ascii="Arial" w:hAnsi="Arial" w:cs="Arial"/>
+          <w:sz w:val="24"/>
+        </w:rPr>
+        <w:t>On all pages, state has been implemented. On the home page, the ri</w:t>
+      </w:r>
+      <w:r>
+        <w:rPr>
+          <w:rFonts w:ascii="Arial" w:hAnsi="Arial" w:cs="Arial"/>
+          <w:sz w:val="24"/>
+        </w:rPr>
+        <w:t xml:space="preserve">ght will only display LOGIN if </w:t>
+      </w:r>
+      <w:r>
+        <w:rPr>
+          <w:rFonts w:ascii="Arial" w:hAnsi="Arial" w:cs="Arial"/>
+          <w:sz w:val="24"/>
+        </w:rPr>
+        <w:t>a user is not logged in. If a user is logged in, they will be able to fill out the form to submit a new post.</w:t>
+      </w:r>
+      <w:r>
+        <w:rPr>
+          <w:rFonts w:ascii="Arial" w:hAnsi="Arial" w:cs="Arial"/>
+          <w:sz w:val="24"/>
+        </w:rPr>
+        <w:t xml:space="preserve"> If a user is not logged in, they can create an account or log In and go from there.</w:t>
+      </w:r>
+      <w:r>
+        <w:rPr>
+          <w:rFonts w:ascii="Arial" w:hAnsi="Arial" w:cs="Arial"/>
+          <w:sz w:val="24"/>
+        </w:rPr>
+        <w:t xml:space="preserve"> If a non-logged in user tries to click profile, it will direct them to the log in page.</w:t>
+      </w:r>
+      <w:r>
+        <w:rPr>
+          <w:rFonts w:ascii="Arial" w:hAnsi="Arial" w:cs="Arial"/>
+          <w:sz w:val="24"/>
+        </w:rPr>
+        <w:t xml:space="preserve"> Once logged in, a user can go to their profile. Their profile will display </w:t>
+      </w:r>
+      <w:r>
+        <w:rPr>
+          <w:rFonts w:ascii="Arial" w:hAnsi="Arial" w:cs="Arial"/>
+          <w:sz w:val="24"/>
+        </w:rPr>
+        <w:t xml:space="preserve">the top 20 most recent posts they have made. </w:t>
+      </w:r>
+      <w:r>
+        <w:rPr>
+          <w:rFonts w:ascii="Arial" w:hAnsi="Arial" w:cs="Arial"/>
+          <w:sz w:val="24"/>
+        </w:rPr>
+        <w:t xml:space="preserve">Like the home page, a user can click these posts to view their content and comments. </w:t>
+      </w:r>
+      <w:r>
+        <w:rPr>
+          <w:rFonts w:ascii="Arial" w:hAnsi="Arial" w:cs="Arial"/>
+          <w:sz w:val="24"/>
+        </w:rPr>
+        <w:t xml:space="preserve">As well, a user can edit their profile. Editing their profile will give them the option to change their name, change their password, and upload a new picture. </w:t>
+      </w:r>
+    </w:p>
+    <w:p>
+      <w:pPr>
+        <w:ind w:firstLine="720"/>
+        <w:jc w:val="both"/>
+        <w:rPr>
+          <w:rFonts w:ascii="Arial" w:hAnsi="Arial" w:cs="Arial"/>
+          <w:sz w:val="24"/>
+        </w:rPr>
+      </w:pPr>
+      <w:r>
+        <w:rPr>
+          <w:rFonts w:ascii="Arial" w:hAnsi="Arial" w:cs="Arial"/>
+          <w:sz w:val="24"/>
+        </w:rPr>
+        <w:t xml:space="preserve">Admin privileges have now been implemented. If a user is logged in and their </w:t>
       </w:r>
       <w:proofErr w:type="spellStart"/>
       <w:r>
@@ -94,172 +271,57 @@
           <w:rFonts w:ascii="Arial" w:hAnsi="Arial" w:cs="Arial"/>
           <w:sz w:val="24"/>
         </w:rPr>
-        <w:t>home.php</w:t>
+        <w:t>adminPriv</w:t>
       </w:r>
       <w:proofErr w:type="spellEnd"/>
-    </w:p>
-    <w:p>
-      <w:pPr>
-        <w:jc w:val="both"/>
-        <w:rPr>
-          <w:rFonts w:ascii="Arial" w:hAnsi="Arial" w:cs="Arial"/>
-          <w:sz w:val="24"/>
-        </w:rPr>
-      </w:pPr>
-      <w:r>
-        <w:rPr>
-          <w:rFonts w:ascii="Arial" w:hAnsi="Arial" w:cs="Arial"/>
-          <w:sz w:val="24"/>
-        </w:rPr>
-        <w:t>This document will describe what features have been implemented since deliverable 1.</w:t>
-      </w:r>
-    </w:p>
-    <w:p>
-      <w:pPr>
-        <w:jc w:val="both"/>
-        <w:rPr>
-          <w:rFonts w:ascii="Arial" w:hAnsi="Arial" w:cs="Arial"/>
-          <w:sz w:val="24"/>
-        </w:rPr>
-      </w:pPr>
-    </w:p>
-    <w:p>
-      <w:pPr>
-        <w:jc w:val="both"/>
-        <w:rPr>
-          <w:rFonts w:ascii="Arial" w:hAnsi="Arial" w:cs="Arial"/>
-          <w:sz w:val="24"/>
-        </w:rPr>
-      </w:pPr>
-      <w:r>
-        <w:rPr>
-          <w:rFonts w:ascii="Arial" w:hAnsi="Arial" w:cs="Arial"/>
-          <w:sz w:val="24"/>
-        </w:rPr>
-        <w:tab/>
-        <w:t xml:space="preserve">Upon loading the home page, it will now display the posts that have been made. The default is for posts to be sorted by most recent. On the left, you can now change what posts are displayed on the home page by choosing a category. Choosing “top” will display posts ordered by their rating, and using their post date to break any ties. I have not implemented the rating feature yet, so as of right now choosing “top” will just order them by post date. The home page will also have a search bar that can now be used to look up a post by keyword in the title. For example, try searching for “Winking”.  </w:t>
-      </w:r>
-      <w:r>
-        <w:rPr>
-          <w:rFonts w:ascii="Arial" w:hAnsi="Arial" w:cs="Arial"/>
-          <w:sz w:val="24"/>
-        </w:rPr>
-        <w:t xml:space="preserve">Clicking the title of a post will take you to a page for that post, where a logged in user can comment on the post. A </w:t>
-      </w:r>
-      <w:r>
-        <w:rPr>
-          <w:rFonts w:ascii="Arial" w:hAnsi="Arial" w:cs="Arial"/>
-          <w:sz w:val="24"/>
-        </w:rPr>
-        <w:t>non-logged</w:t>
-      </w:r>
-      <w:r>
-        <w:rPr>
-          <w:rFonts w:ascii="Arial" w:hAnsi="Arial" w:cs="Arial"/>
-          <w:sz w:val="24"/>
-        </w:rPr>
-        <w:t xml:space="preserve"> in user can view the post but not comment. Clicking the name of the author, it will direct a user to the profile page of the author. </w:t>
-      </w:r>
-    </w:p>
-    <w:p>
-      <w:pPr>
-        <w:ind w:firstLine="720"/>
-        <w:jc w:val="both"/>
-        <w:rPr>
-          <w:rFonts w:ascii="Arial" w:hAnsi="Arial" w:cs="Arial"/>
-          <w:sz w:val="24"/>
-        </w:rPr>
-      </w:pPr>
-      <w:r>
-        <w:rPr>
-          <w:rFonts w:ascii="Arial" w:hAnsi="Arial" w:cs="Arial"/>
-          <w:sz w:val="24"/>
-        </w:rPr>
-        <w:t>On all pages, state has been implemented. On the home page, the ri</w:t>
-      </w:r>
-      <w:r>
-        <w:rPr>
-          <w:rFonts w:ascii="Arial" w:hAnsi="Arial" w:cs="Arial"/>
-          <w:sz w:val="24"/>
-        </w:rPr>
-        <w:t xml:space="preserve">ght will only display LOGIN if </w:t>
-      </w:r>
-      <w:r>
-        <w:rPr>
-          <w:rFonts w:ascii="Arial" w:hAnsi="Arial" w:cs="Arial"/>
-          <w:sz w:val="24"/>
-        </w:rPr>
-        <w:t>a user is not logged in. If a user is logged in, they will be able to fill out the form to submit a new post.</w:t>
-      </w:r>
-      <w:r>
-        <w:rPr>
-          <w:rFonts w:ascii="Arial" w:hAnsi="Arial" w:cs="Arial"/>
-          <w:sz w:val="24"/>
-        </w:rPr>
-        <w:t xml:space="preserve"> If a user is not logged in, they can create an account or log In and go from there. Once logged in, a user can go to their profile. Their profile will display </w:t>
-      </w:r>
-      <w:r>
-        <w:rPr>
-          <w:rFonts w:ascii="Arial" w:hAnsi="Arial" w:cs="Arial"/>
-          <w:sz w:val="24"/>
-        </w:rPr>
-        <w:t xml:space="preserve">the top 20 most recent posts they have made. As well, a user can edit their profile. Editing their profile will give them the option to change their name, change their password, and upload a new picture. </w:t>
-      </w:r>
-      <w:r>
-        <w:rPr>
-          <w:rFonts w:ascii="Arial" w:hAnsi="Arial" w:cs="Arial"/>
-          <w:sz w:val="24"/>
-        </w:rPr>
-        <w:t xml:space="preserve">Try using account: username kitties555 and password pass123 to see these effects. </w:t>
-      </w:r>
-    </w:p>
-    <w:p>
-      <w:pPr>
-        <w:ind w:firstLine="720"/>
-        <w:jc w:val="both"/>
-        <w:rPr>
-          <w:rFonts w:ascii="Arial" w:hAnsi="Arial" w:cs="Arial"/>
-          <w:sz w:val="24"/>
-        </w:rPr>
-      </w:pPr>
-      <w:r>
-        <w:rPr>
-          <w:rFonts w:ascii="Arial" w:hAnsi="Arial" w:cs="Arial"/>
-          <w:sz w:val="24"/>
-        </w:rPr>
-        <w:t xml:space="preserve">Admin privileges have now been implemented. If a user is logged in and their </w:t>
-      </w:r>
-      <w:proofErr w:type="spellStart"/>
-      <w:r>
-        <w:rPr>
-          <w:rFonts w:ascii="Arial" w:hAnsi="Arial" w:cs="Arial"/>
-          <w:sz w:val="24"/>
-        </w:rPr>
-        <w:t>adminPriv</w:t>
-      </w:r>
-      <w:proofErr w:type="spellEnd"/>
-      <w:r>
-        <w:rPr>
-          <w:rFonts w:ascii="Arial" w:hAnsi="Arial" w:cs="Arial"/>
-          <w:sz w:val="24"/>
-        </w:rPr>
-        <w:t xml:space="preserve"> is set to be true, they will see a new item on the header called Admin. This page will allow the admin to search for users or posts. Once searching for a post (by the title) an admin can have the option of deleting the post. (Be careful, there is no warning message yet). Try searching “Christmas” and delete “Kitty Loves Christmas” post. An admin can also search for a user by their username (eventually I will add the ability to search by email). If there is no user under that name, it will display “no results” and prompt you to return. Try searching “</w:t>
-      </w:r>
-      <w:proofErr w:type="spellStart"/>
-      <w:r>
-        <w:rPr>
-          <w:rFonts w:ascii="Arial" w:hAnsi="Arial" w:cs="Arial"/>
-          <w:sz w:val="24"/>
-        </w:rPr>
-        <w:t>ilovecats</w:t>
-      </w:r>
-      <w:proofErr w:type="spellEnd"/>
-      <w:r>
-        <w:rPr>
-          <w:rFonts w:ascii="Arial" w:hAnsi="Arial" w:cs="Arial"/>
-          <w:sz w:val="24"/>
-        </w:rPr>
-        <w:t>”. You will now see this user</w:t>
+      <w:r>
+        <w:rPr>
+          <w:rFonts w:ascii="Arial" w:hAnsi="Arial" w:cs="Arial"/>
+          <w:sz w:val="24"/>
+        </w:rPr>
+        <w:t xml:space="preserve"> is set to be true, they will see a new item on the header called Admin. This page will allow the admin to search for users or posts. Once searching for a post (by </w:t>
+      </w:r>
+      <w:r>
+        <w:rPr>
+          <w:rFonts w:ascii="Arial" w:hAnsi="Arial" w:cs="Arial"/>
+          <w:sz w:val="24"/>
+        </w:rPr>
+        <w:t xml:space="preserve">keywords in </w:t>
+      </w:r>
+      <w:r>
+        <w:rPr>
+          <w:rFonts w:ascii="Arial" w:hAnsi="Arial" w:cs="Arial"/>
+          <w:sz w:val="24"/>
+        </w:rPr>
+        <w:t>the title) an admin can have the option of deleting the post. (Be careful, there is no warning message yet). An admin can also search for a user by their username (eventually I will add the ability to search by email</w:t>
+      </w:r>
+      <w:r>
+        <w:rPr>
+          <w:rFonts w:ascii="Arial" w:hAnsi="Arial" w:cs="Arial"/>
+          <w:sz w:val="24"/>
+        </w:rPr>
+        <w:t>, but as of right now you must search the exact username</w:t>
+      </w:r>
+      <w:r>
+        <w:rPr>
+          <w:rFonts w:ascii="Arial" w:hAnsi="Arial" w:cs="Arial"/>
+          <w:sz w:val="24"/>
+        </w:rPr>
+        <w:t xml:space="preserve">). If there is no user under that name, it will display “no results” and prompt you to return. </w:t>
+      </w:r>
+      <w:r>
+        <w:rPr>
+          <w:rFonts w:ascii="Arial" w:hAnsi="Arial" w:cs="Arial"/>
+          <w:sz w:val="24"/>
+        </w:rPr>
+        <w:t xml:space="preserve">If results are found, you will </w:t>
+      </w:r>
+      <w:r>
+        <w:rPr>
+          <w:rFonts w:ascii="Arial" w:hAnsi="Arial" w:cs="Arial"/>
+          <w:sz w:val="24"/>
+        </w:rPr>
+        <w:t>see this user</w:t>
       </w:r>
       <w:r>
         <w:rPr>
@@ -273,218 +335,82 @@
           <w:rFonts w:ascii="Arial" w:hAnsi="Arial" w:cs="Arial"/>
           <w:sz w:val="24"/>
         </w:rPr>
-        <w:t xml:space="preserve">s </w:t>
-      </w:r>
-      <w:proofErr w:type="gramStart"/>
-      <w:r>
-        <w:rPr>
-          <w:rFonts w:ascii="Arial" w:hAnsi="Arial" w:cs="Arial"/>
-          <w:sz w:val="24"/>
-        </w:rPr>
-        <w:t>information,</w:t>
-      </w:r>
-      <w:proofErr w:type="gramEnd"/>
-      <w:r>
-        <w:rPr>
-          <w:rFonts w:ascii="Arial" w:hAnsi="Arial" w:cs="Arial"/>
-          <w:sz w:val="24"/>
-        </w:rPr>
-        <w:t xml:space="preserve"> you can choose to delete this user. Also if the user has admin </w:t>
-      </w:r>
-      <w:r>
-        <w:rPr>
-          <w:rFonts w:ascii="Arial" w:hAnsi="Arial" w:cs="Arial"/>
-          <w:sz w:val="24"/>
-        </w:rPr>
-        <w:t>privileges</w:t>
-      </w:r>
-      <w:r>
-        <w:rPr>
-          <w:rFonts w:ascii="Arial" w:hAnsi="Arial" w:cs="Arial"/>
-          <w:sz w:val="24"/>
-        </w:rPr>
-        <w:t xml:space="preserve">, it will say “Disable </w:t>
-      </w:r>
-      <w:proofErr w:type="gramStart"/>
-      <w:r>
-        <w:rPr>
-          <w:rFonts w:ascii="Arial" w:hAnsi="Arial" w:cs="Arial"/>
-          <w:sz w:val="24"/>
-        </w:rPr>
-        <w:t>User</w:t>
-      </w:r>
-      <w:r>
-        <w:rPr>
-          <w:rFonts w:ascii="Arial" w:hAnsi="Arial" w:cs="Arial"/>
-          <w:sz w:val="24"/>
-        </w:rPr>
-        <w:t>”  and</w:t>
-      </w:r>
-      <w:proofErr w:type="gramEnd"/>
-      <w:r>
-        <w:rPr>
-          <w:rFonts w:ascii="Arial" w:hAnsi="Arial" w:cs="Arial"/>
-          <w:sz w:val="24"/>
-        </w:rPr>
-        <w:t xml:space="preserve"> if they do not, it will say “Enable User”. Please click “Enable User” for </w:t>
-      </w:r>
-      <w:proofErr w:type="spellStart"/>
-      <w:r>
-        <w:rPr>
-          <w:rFonts w:ascii="Arial" w:hAnsi="Arial" w:cs="Arial"/>
-          <w:sz w:val="24"/>
-        </w:rPr>
-        <w:t>ilovecats</w:t>
-      </w:r>
-      <w:proofErr w:type="spellEnd"/>
-      <w:r>
-        <w:rPr>
-          <w:rFonts w:ascii="Arial" w:hAnsi="Arial" w:cs="Arial"/>
-          <w:sz w:val="24"/>
-        </w:rPr>
-        <w:t xml:space="preserve"> and see how the </w:t>
-      </w:r>
-      <w:proofErr w:type="spellStart"/>
-      <w:r>
-        <w:rPr>
-          <w:rFonts w:ascii="Arial" w:hAnsi="Arial" w:cs="Arial"/>
-          <w:sz w:val="24"/>
-        </w:rPr>
-        <w:t>the</w:t>
-      </w:r>
-      <w:proofErr w:type="spellEnd"/>
-      <w:r>
-        <w:rPr>
-          <w:rFonts w:ascii="Arial" w:hAnsi="Arial" w:cs="Arial"/>
-          <w:sz w:val="24"/>
-        </w:rPr>
-        <w:t xml:space="preserve"> button changes to “Disable User”.</w:t>
-      </w:r>
-      <w:r>
-        <w:rPr>
-          <w:rFonts w:ascii="Arial" w:hAnsi="Arial" w:cs="Arial"/>
-          <w:sz w:val="24"/>
-        </w:rPr>
-        <w:t xml:space="preserve"> You can try using login credentials: username captain and password admin123 to see test these out.</w:t>
-      </w:r>
-    </w:p>
-    <w:p>
-      <w:pPr>
-        <w:ind w:firstLine="720"/>
-        <w:jc w:val="both"/>
-        <w:rPr>
-          <w:rFonts w:ascii="Arial" w:hAnsi="Arial" w:cs="Arial"/>
-          <w:sz w:val="24"/>
-        </w:rPr>
-      </w:pPr>
-    </w:p>
-    <w:p>
-      <w:pPr>
-        <w:ind w:firstLine="720"/>
-        <w:jc w:val="both"/>
-        <w:rPr>
-          <w:rFonts w:ascii="Arial" w:hAnsi="Arial" w:cs="Arial"/>
-          <w:sz w:val="24"/>
-        </w:rPr>
-      </w:pPr>
-      <w:r>
-        <w:rPr>
-          <w:rFonts w:ascii="Arial" w:hAnsi="Arial" w:cs="Arial"/>
-          <w:sz w:val="24"/>
-        </w:rPr>
-        <w:t>When logging in, a user can click “forgot my password”. This will either display an message aler</w:t>
-      </w:r>
-      <w:r>
-        <w:rPr>
-          <w:rFonts w:ascii="Arial" w:hAnsi="Arial" w:cs="Arial"/>
-          <w:sz w:val="24"/>
-        </w:rPr>
-        <w:t xml:space="preserve">ting the user that their email </w:t>
-      </w:r>
-      <w:r>
-        <w:rPr>
-          <w:rFonts w:ascii="Arial" w:hAnsi="Arial" w:cs="Arial"/>
-          <w:sz w:val="24"/>
-        </w:rPr>
-        <w:t>i</w:t>
-      </w:r>
-      <w:r>
-        <w:rPr>
-          <w:rFonts w:ascii="Arial" w:hAnsi="Arial" w:cs="Arial"/>
-          <w:sz w:val="24"/>
-        </w:rPr>
-        <w:t>s</w:t>
-      </w:r>
-      <w:r>
-        <w:rPr>
-          <w:rFonts w:ascii="Arial" w:hAnsi="Arial" w:cs="Arial"/>
-          <w:sz w:val="24"/>
-        </w:rPr>
-        <w:t xml:space="preserve"> not in the database, or it will tell the user that an email has been sent. I have not </w:t>
-      </w:r>
-      <w:r>
-        <w:rPr>
-          <w:rFonts w:ascii="Arial" w:hAnsi="Arial" w:cs="Arial"/>
-          <w:sz w:val="24"/>
-        </w:rPr>
-        <w:t>implemented</w:t>
-      </w:r>
-      <w:r>
-        <w:rPr>
-          <w:rFonts w:ascii="Arial" w:hAnsi="Arial" w:cs="Arial"/>
-          <w:sz w:val="24"/>
-        </w:rPr>
-        <w:t xml:space="preserve"> the </w:t>
-      </w:r>
-      <w:r>
-        <w:rPr>
-          <w:rFonts w:ascii="Arial" w:hAnsi="Arial" w:cs="Arial"/>
-          <w:sz w:val="24"/>
-        </w:rPr>
-        <w:t>actual</w:t>
-      </w:r>
-      <w:r>
-        <w:rPr>
-          <w:rFonts w:ascii="Arial" w:hAnsi="Arial" w:cs="Arial"/>
-          <w:sz w:val="24"/>
-        </w:rPr>
-        <w:t xml:space="preserve"> email sending part yet. </w:t>
-      </w:r>
-      <w:r>
-        <w:rPr>
-          <w:rFonts w:ascii="Arial" w:hAnsi="Arial" w:cs="Arial"/>
-          <w:sz w:val="24"/>
-        </w:rPr>
-        <w:t xml:space="preserve"> </w:t>
-      </w:r>
-    </w:p>
-    <w:p>
-      <w:pPr>
-        <w:ind w:firstLine="720"/>
-        <w:jc w:val="both"/>
-        <w:rPr>
-          <w:rFonts w:ascii="Arial" w:hAnsi="Arial" w:cs="Arial"/>
-          <w:sz w:val="24"/>
-        </w:rPr>
-      </w:pPr>
-      <w:r>
-        <w:rPr>
-          <w:rFonts w:ascii="Arial" w:hAnsi="Arial" w:cs="Arial"/>
-          <w:sz w:val="24"/>
-        </w:rPr>
-        <w:t xml:space="preserve">Contact us page is similar. A logged in or not logged in user can fill out the form, and submit it to get a message that it has been sent. </w:t>
-      </w:r>
-    </w:p>
-    <w:p>
-      <w:pPr>
-        <w:jc w:val="both"/>
-        <w:rPr>
-          <w:rFonts w:ascii="Arial" w:hAnsi="Arial" w:cs="Arial"/>
-          <w:sz w:val="24"/>
-        </w:rPr>
-      </w:pPr>
+        <w:t>s information and</w:t>
+      </w:r>
+      <w:r>
+        <w:rPr>
+          <w:rFonts w:ascii="Arial" w:hAnsi="Arial" w:cs="Arial"/>
+          <w:sz w:val="24"/>
+        </w:rPr>
+        <w:t xml:space="preserve"> you can choose to delete this user. </w:t>
+      </w:r>
       <w:bookmarkStart w:id="0" w:name="_GoBack"/>
       <w:bookmarkEnd w:id="0"/>
+      <w:r>
+        <w:rPr>
+          <w:rFonts w:ascii="Arial" w:hAnsi="Arial" w:cs="Arial"/>
+          <w:sz w:val="24"/>
+        </w:rPr>
+        <w:t>Also,</w:t>
+      </w:r>
+      <w:r>
+        <w:rPr>
+          <w:rFonts w:ascii="Arial" w:hAnsi="Arial" w:cs="Arial"/>
+          <w:sz w:val="24"/>
+        </w:rPr>
+        <w:t xml:space="preserve"> if the user has admin </w:t>
+      </w:r>
+      <w:r>
+        <w:rPr>
+          <w:rFonts w:ascii="Arial" w:hAnsi="Arial" w:cs="Arial"/>
+          <w:sz w:val="24"/>
+        </w:rPr>
+        <w:t>privileges</w:t>
+      </w:r>
+      <w:r>
+        <w:rPr>
+          <w:rFonts w:ascii="Arial" w:hAnsi="Arial" w:cs="Arial"/>
+          <w:sz w:val="24"/>
+        </w:rPr>
+        <w:t xml:space="preserve">, it will say “Disable </w:t>
+      </w:r>
+      <w:r>
+        <w:rPr>
+          <w:rFonts w:ascii="Arial" w:hAnsi="Arial" w:cs="Arial"/>
+          <w:sz w:val="24"/>
+        </w:rPr>
+        <w:t>User” and</w:t>
+      </w:r>
+      <w:r>
+        <w:rPr>
+          <w:rFonts w:ascii="Arial" w:hAnsi="Arial" w:cs="Arial"/>
+          <w:sz w:val="24"/>
+        </w:rPr>
+        <w:t xml:space="preserve"> if they do not, it will say “Enable User”. </w:t>
+      </w:r>
+      <w:r>
+        <w:rPr>
+          <w:rFonts w:ascii="Arial" w:hAnsi="Arial" w:cs="Arial"/>
+          <w:sz w:val="24"/>
+        </w:rPr>
+        <w:t>Choosing these will either make a user an admin, or take away their admin privileges. Once this button is clicked, the button will change to revert to the opposite option (</w:t>
+      </w:r>
+      <w:proofErr w:type="spellStart"/>
+      <w:r>
+        <w:rPr>
+          <w:rFonts w:ascii="Arial" w:hAnsi="Arial" w:cs="Arial"/>
+          <w:sz w:val="24"/>
+        </w:rPr>
+        <w:t>ie</w:t>
+      </w:r>
+      <w:proofErr w:type="spellEnd"/>
+      <w:r>
+        <w:rPr>
+          <w:rFonts w:ascii="Arial" w:hAnsi="Arial" w:cs="Arial"/>
+          <w:sz w:val="24"/>
+        </w:rPr>
+        <w:t xml:space="preserve"> Disable will turn to Enable). </w:t>
+      </w:r>
     </w:p>
     <w:p>
       <w:pPr>
@@ -495,13 +421,179 @@
           <w:sz w:val="24"/>
         </w:rPr>
       </w:pPr>
+      <w:r>
+        <w:rPr>
+          <w:rFonts w:ascii="Arial" w:hAnsi="Arial" w:cs="Arial"/>
+          <w:sz w:val="24"/>
+        </w:rPr>
+        <w:lastRenderedPageBreak/>
+        <w:t xml:space="preserve">When logging in, a user can click “forgot my password”. </w:t>
+      </w:r>
+      <w:r>
+        <w:rPr>
+          <w:rFonts w:ascii="Arial" w:hAnsi="Arial" w:cs="Arial"/>
+          <w:sz w:val="24"/>
+        </w:rPr>
+        <w:t>They will then be prompted to enter their email address. This will either display a</w:t>
+      </w:r>
+      <w:r>
+        <w:rPr>
+          <w:rFonts w:ascii="Arial" w:hAnsi="Arial" w:cs="Arial"/>
+          <w:sz w:val="24"/>
+        </w:rPr>
+        <w:t xml:space="preserve"> message aler</w:t>
+      </w:r>
+      <w:r>
+        <w:rPr>
+          <w:rFonts w:ascii="Arial" w:hAnsi="Arial" w:cs="Arial"/>
+          <w:sz w:val="24"/>
+        </w:rPr>
+        <w:t xml:space="preserve">ting the user that their email </w:t>
+      </w:r>
+      <w:r>
+        <w:rPr>
+          <w:rFonts w:ascii="Arial" w:hAnsi="Arial" w:cs="Arial"/>
+          <w:sz w:val="24"/>
+        </w:rPr>
+        <w:t>i</w:t>
+      </w:r>
+      <w:r>
+        <w:rPr>
+          <w:rFonts w:ascii="Arial" w:hAnsi="Arial" w:cs="Arial"/>
+          <w:sz w:val="24"/>
+        </w:rPr>
+        <w:t>s</w:t>
+      </w:r>
+      <w:r>
+        <w:rPr>
+          <w:rFonts w:ascii="Arial" w:hAnsi="Arial" w:cs="Arial"/>
+          <w:sz w:val="24"/>
+        </w:rPr>
+        <w:t xml:space="preserve"> not in the database, or it will tell the user that an email has been sent. I have not </w:t>
+      </w:r>
+      <w:r>
+        <w:rPr>
+          <w:rFonts w:ascii="Arial" w:hAnsi="Arial" w:cs="Arial"/>
+          <w:sz w:val="24"/>
+        </w:rPr>
+        <w:t>implemented</w:t>
+      </w:r>
+      <w:r>
+        <w:rPr>
+          <w:rFonts w:ascii="Arial" w:hAnsi="Arial" w:cs="Arial"/>
+          <w:sz w:val="24"/>
+        </w:rPr>
+        <w:t xml:space="preserve"> the </w:t>
+      </w:r>
+      <w:r>
+        <w:rPr>
+          <w:rFonts w:ascii="Arial" w:hAnsi="Arial" w:cs="Arial"/>
+          <w:sz w:val="24"/>
+        </w:rPr>
+        <w:t>actual</w:t>
+      </w:r>
+      <w:r>
+        <w:rPr>
+          <w:rFonts w:ascii="Arial" w:hAnsi="Arial" w:cs="Arial"/>
+          <w:sz w:val="24"/>
+        </w:rPr>
+        <w:t xml:space="preserve"> email sending part yet. </w:t>
+      </w:r>
+      <w:r>
+        <w:rPr>
+          <w:rFonts w:ascii="Arial" w:hAnsi="Arial" w:cs="Arial"/>
+          <w:sz w:val="24"/>
+        </w:rPr>
+        <w:t xml:space="preserve"> </w:t>
+      </w:r>
+    </w:p>
+    <w:p>
+      <w:pPr>
+        <w:ind w:firstLine="720"/>
+        <w:jc w:val="both"/>
+        <w:rPr>
+          <w:rFonts w:ascii="Arial" w:hAnsi="Arial" w:cs="Arial"/>
+          <w:sz w:val="24"/>
+        </w:rPr>
+      </w:pPr>
+      <w:r>
+        <w:rPr>
+          <w:rFonts w:ascii="Arial" w:hAnsi="Arial" w:cs="Arial"/>
+          <w:sz w:val="24"/>
+        </w:rPr>
+        <w:t xml:space="preserve">Contact us page is similar. A logged in or not logged in user can fill out the form, and submit it to get a message that it has been sent. </w:t>
+      </w:r>
+      <w:r>
+        <w:rPr>
+          <w:rFonts w:ascii="Arial" w:hAnsi="Arial" w:cs="Arial"/>
+          <w:sz w:val="24"/>
+        </w:rPr>
+        <w:t xml:space="preserve">I have not implemented the email sending part yet. </w:t>
+      </w:r>
+    </w:p>
+    <w:p>
+      <w:pPr>
+        <w:ind w:firstLine="720"/>
+        <w:jc w:val="both"/>
+        <w:rPr>
+          <w:rFonts w:ascii="Arial" w:hAnsi="Arial" w:cs="Arial"/>
+          <w:sz w:val="24"/>
+        </w:rPr>
+      </w:pPr>
+      <w:r>
+        <w:rPr>
+          <w:rFonts w:ascii="Arial" w:hAnsi="Arial" w:cs="Arial"/>
+          <w:sz w:val="24"/>
+        </w:rPr>
+        <w:t xml:space="preserve">When making an account, if the user does not enter a password between 7-15 character and at least one number, the password box will turn red alerting the user. As well, if a user tries to login </w:t>
+      </w:r>
+      <w:r>
+        <w:rPr>
+          <w:rFonts w:ascii="Arial" w:hAnsi="Arial" w:cs="Arial"/>
+          <w:sz w:val="24"/>
+        </w:rPr>
+        <w:t xml:space="preserve">with invalid log in information, they will be shown </w:t>
+      </w:r>
+      <w:proofErr w:type="gramStart"/>
+      <w:r>
+        <w:rPr>
+          <w:rFonts w:ascii="Arial" w:hAnsi="Arial" w:cs="Arial"/>
+          <w:sz w:val="24"/>
+        </w:rPr>
+        <w:t>a</w:t>
+      </w:r>
+      <w:proofErr w:type="gramEnd"/>
+      <w:r>
+        <w:rPr>
+          <w:rFonts w:ascii="Arial" w:hAnsi="Arial" w:cs="Arial"/>
+          <w:sz w:val="24"/>
+        </w:rPr>
+        <w:t xml:space="preserve"> error page. Similar error pages will be displayed if a user tires to change their password with the wrong “old password”, tires to create an account or change password and “confirm password” doesn’t match, etc. </w:t>
+      </w:r>
+    </w:p>
+    <w:p>
+      <w:pPr>
+        <w:ind w:firstLine="720"/>
+        <w:jc w:val="both"/>
+        <w:rPr>
+          <w:rFonts w:ascii="Arial" w:hAnsi="Arial" w:cs="Arial"/>
+          <w:sz w:val="24"/>
+        </w:rPr>
+      </w:pPr>
+      <w:r>
+        <w:rPr>
+          <w:rFonts w:ascii="Arial" w:hAnsi="Arial" w:cs="Arial"/>
+          <w:sz w:val="24"/>
+        </w:rPr>
+        <w:t xml:space="preserve">I have made an </w:t>
+      </w:r>
       <w:proofErr w:type="spellStart"/>
       <w:r>
         <w:rPr>
           <w:rFonts w:ascii="Arial" w:hAnsi="Arial" w:cs="Arial"/>
           <w:sz w:val="24"/>
         </w:rPr>
-        <w:t>Htacces</w:t>
+        <w:t>htacces</w:t>
       </w:r>
       <w:proofErr w:type="spellEnd"/>
       <w:r>
@@ -509,18 +601,40 @@
           <w:rFonts w:ascii="Arial" w:hAnsi="Arial" w:cs="Arial"/>
           <w:sz w:val="24"/>
         </w:rPr>
-        <w:t>?</w:t>
-      </w:r>
-    </w:p>
-    <w:p>
-      <w:pPr>
-        <w:ind w:firstLine="720"/>
-        <w:jc w:val="both"/>
-        <w:rPr>
-          <w:rFonts w:ascii="Arial" w:hAnsi="Arial" w:cs="Arial"/>
-          <w:sz w:val="24"/>
-        </w:rPr>
-      </w:pPr>
+        <w:t xml:space="preserve"> file to be able to make a custom 404 “Page not found” page, as well as make cleaner URLs. (</w:t>
+      </w:r>
+      <w:proofErr w:type="spellStart"/>
+      <w:r>
+        <w:rPr>
+          <w:rFonts w:ascii="Arial" w:hAnsi="Arial" w:cs="Arial"/>
+          <w:sz w:val="24"/>
+        </w:rPr>
+        <w:t>Ie</w:t>
+      </w:r>
+      <w:proofErr w:type="spellEnd"/>
+      <w:r>
+        <w:rPr>
+          <w:rFonts w:ascii="Arial" w:hAnsi="Arial" w:cs="Arial"/>
+          <w:sz w:val="24"/>
+        </w:rPr>
+        <w:t xml:space="preserve"> /</w:t>
+      </w:r>
+      <w:proofErr w:type="spellStart"/>
+      <w:r>
+        <w:rPr>
+          <w:rFonts w:ascii="Arial" w:hAnsi="Arial" w:cs="Arial"/>
+          <w:sz w:val="24"/>
+        </w:rPr>
+        <w:t>home.php</w:t>
+      </w:r>
+      <w:proofErr w:type="spellEnd"/>
+      <w:r>
+        <w:rPr>
+          <w:rFonts w:ascii="Arial" w:hAnsi="Arial" w:cs="Arial"/>
+          <w:sz w:val="24"/>
+        </w:rPr>
+        <w:t xml:space="preserve"> would just display /home). However, they are not working on the server quite yet. </w:t>
+      </w:r>
     </w:p>
     <w:p>
       <w:pPr>

</xml_diff>

<commit_message>
lololol i did lots of stuff
</commit_message>
<xml_diff>
--- a/Kitty Threads Preliminary Summary.docx
+++ b/Kitty Threads Preliminary Summary.docx
@@ -86,6 +86,31 @@
           <w:rFonts w:ascii="Arial" w:hAnsi="Arial" w:cs="Arial"/>
           <w:sz w:val="24"/>
         </w:rPr>
+        <w:t>Start by going to cosc360.ok.ubc.ca/33354144/</w:t>
+      </w:r>
+      <w:proofErr w:type="spellStart"/>
+      <w:r>
+        <w:rPr>
+          <w:rFonts w:ascii="Arial" w:hAnsi="Arial" w:cs="Arial"/>
+          <w:sz w:val="24"/>
+        </w:rPr>
+        <w:t>home.php</w:t>
+      </w:r>
+      <w:proofErr w:type="spellEnd"/>
+    </w:p>
+    <w:p>
+      <w:pPr>
+        <w:jc w:val="both"/>
+        <w:rPr>
+          <w:rFonts w:ascii="Arial" w:hAnsi="Arial" w:cs="Arial"/>
+          <w:sz w:val="24"/>
+        </w:rPr>
+      </w:pPr>
+      <w:r>
+        <w:rPr>
+          <w:rFonts w:ascii="Arial" w:hAnsi="Arial" w:cs="Arial"/>
+          <w:sz w:val="24"/>
+        </w:rPr>
         <w:t>This document will describe what features have been implemented since deliverable 1.</w:t>
       </w:r>
     </w:p>
@@ -344,307 +369,436 @@
         </w:rPr>
         <w:t xml:space="preserve"> you can choose to delete this user. </w:t>
       </w:r>
+      <w:r>
+        <w:rPr>
+          <w:rFonts w:ascii="Arial" w:hAnsi="Arial" w:cs="Arial"/>
+          <w:sz w:val="24"/>
+        </w:rPr>
+        <w:t>Also,</w:t>
+      </w:r>
+      <w:r>
+        <w:rPr>
+          <w:rFonts w:ascii="Arial" w:hAnsi="Arial" w:cs="Arial"/>
+          <w:sz w:val="24"/>
+        </w:rPr>
+        <w:t xml:space="preserve"> if the user has admin </w:t>
+      </w:r>
+      <w:r>
+        <w:rPr>
+          <w:rFonts w:ascii="Arial" w:hAnsi="Arial" w:cs="Arial"/>
+          <w:sz w:val="24"/>
+        </w:rPr>
+        <w:t>privileges</w:t>
+      </w:r>
+      <w:r>
+        <w:rPr>
+          <w:rFonts w:ascii="Arial" w:hAnsi="Arial" w:cs="Arial"/>
+          <w:sz w:val="24"/>
+        </w:rPr>
+        <w:t xml:space="preserve">, it will say “Disable </w:t>
+      </w:r>
+      <w:r>
+        <w:rPr>
+          <w:rFonts w:ascii="Arial" w:hAnsi="Arial" w:cs="Arial"/>
+          <w:sz w:val="24"/>
+        </w:rPr>
+        <w:t>User” and</w:t>
+      </w:r>
+      <w:r>
+        <w:rPr>
+          <w:rFonts w:ascii="Arial" w:hAnsi="Arial" w:cs="Arial"/>
+          <w:sz w:val="24"/>
+        </w:rPr>
+        <w:t xml:space="preserve"> if they do not, it will say “Enable User”. </w:t>
+      </w:r>
+      <w:r>
+        <w:rPr>
+          <w:rFonts w:ascii="Arial" w:hAnsi="Arial" w:cs="Arial"/>
+          <w:sz w:val="24"/>
+        </w:rPr>
+        <w:t>Choosing these will either make a user an admin, or take away their admin privileges. Once this button is clicked, the button will change to revert to the opposite option (</w:t>
+      </w:r>
+      <w:proofErr w:type="spellStart"/>
+      <w:r>
+        <w:rPr>
+          <w:rFonts w:ascii="Arial" w:hAnsi="Arial" w:cs="Arial"/>
+          <w:sz w:val="24"/>
+        </w:rPr>
+        <w:t>ie</w:t>
+      </w:r>
+      <w:proofErr w:type="spellEnd"/>
+      <w:r>
+        <w:rPr>
+          <w:rFonts w:ascii="Arial" w:hAnsi="Arial" w:cs="Arial"/>
+          <w:sz w:val="24"/>
+        </w:rPr>
+        <w:t xml:space="preserve"> Disable will turn to Enable). </w:t>
+      </w:r>
+    </w:p>
+    <w:p>
+      <w:pPr>
+        <w:ind w:firstLine="720"/>
+        <w:jc w:val="both"/>
+        <w:rPr>
+          <w:rFonts w:ascii="Arial" w:hAnsi="Arial" w:cs="Arial"/>
+          <w:sz w:val="24"/>
+        </w:rPr>
+      </w:pPr>
+      <w:r>
+        <w:rPr>
+          <w:rFonts w:ascii="Arial" w:hAnsi="Arial" w:cs="Arial"/>
+          <w:sz w:val="24"/>
+        </w:rPr>
+        <w:lastRenderedPageBreak/>
+        <w:t xml:space="preserve">When logging in, a user can click “forgot my password”. </w:t>
+      </w:r>
+      <w:r>
+        <w:rPr>
+          <w:rFonts w:ascii="Arial" w:hAnsi="Arial" w:cs="Arial"/>
+          <w:sz w:val="24"/>
+        </w:rPr>
+        <w:t>They will then be prompted to enter their email address. This will either display a</w:t>
+      </w:r>
+      <w:r>
+        <w:rPr>
+          <w:rFonts w:ascii="Arial" w:hAnsi="Arial" w:cs="Arial"/>
+          <w:sz w:val="24"/>
+        </w:rPr>
+        <w:t xml:space="preserve"> message aler</w:t>
+      </w:r>
+      <w:r>
+        <w:rPr>
+          <w:rFonts w:ascii="Arial" w:hAnsi="Arial" w:cs="Arial"/>
+          <w:sz w:val="24"/>
+        </w:rPr>
+        <w:t xml:space="preserve">ting the user that their email </w:t>
+      </w:r>
+      <w:r>
+        <w:rPr>
+          <w:rFonts w:ascii="Arial" w:hAnsi="Arial" w:cs="Arial"/>
+          <w:sz w:val="24"/>
+        </w:rPr>
+        <w:t>i</w:t>
+      </w:r>
+      <w:r>
+        <w:rPr>
+          <w:rFonts w:ascii="Arial" w:hAnsi="Arial" w:cs="Arial"/>
+          <w:sz w:val="24"/>
+        </w:rPr>
+        <w:t>s</w:t>
+      </w:r>
+      <w:r>
+        <w:rPr>
+          <w:rFonts w:ascii="Arial" w:hAnsi="Arial" w:cs="Arial"/>
+          <w:sz w:val="24"/>
+        </w:rPr>
+        <w:t xml:space="preserve"> not in the database, or it will tell the user that an email has been sent. I have not </w:t>
+      </w:r>
+      <w:r>
+        <w:rPr>
+          <w:rFonts w:ascii="Arial" w:hAnsi="Arial" w:cs="Arial"/>
+          <w:sz w:val="24"/>
+        </w:rPr>
+        <w:t>implemented</w:t>
+      </w:r>
+      <w:r>
+        <w:rPr>
+          <w:rFonts w:ascii="Arial" w:hAnsi="Arial" w:cs="Arial"/>
+          <w:sz w:val="24"/>
+        </w:rPr>
+        <w:t xml:space="preserve"> the </w:t>
+      </w:r>
+      <w:r>
+        <w:rPr>
+          <w:rFonts w:ascii="Arial" w:hAnsi="Arial" w:cs="Arial"/>
+          <w:sz w:val="24"/>
+        </w:rPr>
+        <w:t>actual</w:t>
+      </w:r>
+      <w:r>
+        <w:rPr>
+          <w:rFonts w:ascii="Arial" w:hAnsi="Arial" w:cs="Arial"/>
+          <w:sz w:val="24"/>
+        </w:rPr>
+        <w:t xml:space="preserve"> email sending part yet. </w:t>
+      </w:r>
+      <w:r>
+        <w:rPr>
+          <w:rFonts w:ascii="Arial" w:hAnsi="Arial" w:cs="Arial"/>
+          <w:sz w:val="24"/>
+        </w:rPr>
+        <w:t xml:space="preserve"> </w:t>
+      </w:r>
+    </w:p>
+    <w:p>
+      <w:pPr>
+        <w:ind w:firstLine="720"/>
+        <w:jc w:val="both"/>
+        <w:rPr>
+          <w:rFonts w:ascii="Arial" w:hAnsi="Arial" w:cs="Arial"/>
+          <w:sz w:val="24"/>
+        </w:rPr>
+      </w:pPr>
+      <w:r>
+        <w:rPr>
+          <w:rFonts w:ascii="Arial" w:hAnsi="Arial" w:cs="Arial"/>
+          <w:sz w:val="24"/>
+        </w:rPr>
+        <w:t xml:space="preserve">Contact us page is similar. A logged in or not logged in user can fill out the form, and submit it to get a message that it has been sent. </w:t>
+      </w:r>
+      <w:r>
+        <w:rPr>
+          <w:rFonts w:ascii="Arial" w:hAnsi="Arial" w:cs="Arial"/>
+          <w:sz w:val="24"/>
+        </w:rPr>
+        <w:t xml:space="preserve">I have not implemented the email sending part yet. </w:t>
+      </w:r>
+    </w:p>
+    <w:p>
+      <w:pPr>
+        <w:ind w:firstLine="720"/>
+        <w:jc w:val="both"/>
+        <w:rPr>
+          <w:rFonts w:ascii="Arial" w:hAnsi="Arial" w:cs="Arial"/>
+          <w:sz w:val="24"/>
+        </w:rPr>
+      </w:pPr>
+      <w:r>
+        <w:rPr>
+          <w:rFonts w:ascii="Arial" w:hAnsi="Arial" w:cs="Arial"/>
+          <w:sz w:val="24"/>
+        </w:rPr>
+        <w:t xml:space="preserve">When making an account, if the user does not enter a password between 7-15 character and at least one number, the password box will turn red alerting the user. As well, if a user tries to login </w:t>
+      </w:r>
+      <w:r>
+        <w:rPr>
+          <w:rFonts w:ascii="Arial" w:hAnsi="Arial" w:cs="Arial"/>
+          <w:sz w:val="24"/>
+        </w:rPr>
+        <w:t>with invalid log in information, they will be shown a</w:t>
+      </w:r>
+      <w:r>
+        <w:rPr>
+          <w:rFonts w:ascii="Arial" w:hAnsi="Arial" w:cs="Arial"/>
+          <w:sz w:val="24"/>
+        </w:rPr>
+        <w:t>n</w:t>
+      </w:r>
+      <w:r>
+        <w:rPr>
+          <w:rFonts w:ascii="Arial" w:hAnsi="Arial" w:cs="Arial"/>
+          <w:sz w:val="24"/>
+        </w:rPr>
+        <w:t xml:space="preserve"> error page. Similar error pages will be displayed if a user tires to change their password with the wrong “old password”, tires to create an account or change password and “confirm password” doesn’t match, etc. </w:t>
+      </w:r>
+    </w:p>
+    <w:p>
+      <w:pPr>
+        <w:ind w:firstLine="720"/>
+        <w:jc w:val="both"/>
+        <w:rPr>
+          <w:rFonts w:ascii="Arial" w:hAnsi="Arial" w:cs="Arial"/>
+          <w:sz w:val="24"/>
+        </w:rPr>
+      </w:pPr>
+      <w:r>
+        <w:rPr>
+          <w:rFonts w:ascii="Arial" w:hAnsi="Arial" w:cs="Arial"/>
+          <w:sz w:val="24"/>
+        </w:rPr>
+        <w:t xml:space="preserve">I have made an </w:t>
+      </w:r>
+      <w:proofErr w:type="spellStart"/>
+      <w:r>
+        <w:rPr>
+          <w:rFonts w:ascii="Arial" w:hAnsi="Arial" w:cs="Arial"/>
+          <w:sz w:val="24"/>
+        </w:rPr>
+        <w:t>htacces</w:t>
+      </w:r>
+      <w:proofErr w:type="spellEnd"/>
+      <w:r>
+        <w:rPr>
+          <w:rFonts w:ascii="Arial" w:hAnsi="Arial" w:cs="Arial"/>
+          <w:sz w:val="24"/>
+        </w:rPr>
+        <w:t xml:space="preserve"> file to be able to make a custom 404 “Page not found” page, as well as make cleaner URLs. (</w:t>
+      </w:r>
+      <w:proofErr w:type="spellStart"/>
+      <w:r>
+        <w:rPr>
+          <w:rFonts w:ascii="Arial" w:hAnsi="Arial" w:cs="Arial"/>
+          <w:sz w:val="24"/>
+        </w:rPr>
+        <w:t>Ie</w:t>
+      </w:r>
+      <w:proofErr w:type="spellEnd"/>
+      <w:r>
+        <w:rPr>
+          <w:rFonts w:ascii="Arial" w:hAnsi="Arial" w:cs="Arial"/>
+          <w:sz w:val="24"/>
+        </w:rPr>
+        <w:t xml:space="preserve"> /</w:t>
+      </w:r>
+      <w:proofErr w:type="spellStart"/>
+      <w:r>
+        <w:rPr>
+          <w:rFonts w:ascii="Arial" w:hAnsi="Arial" w:cs="Arial"/>
+          <w:sz w:val="24"/>
+        </w:rPr>
+        <w:t>home.php</w:t>
+      </w:r>
+      <w:proofErr w:type="spellEnd"/>
+      <w:r>
+        <w:rPr>
+          <w:rFonts w:ascii="Arial" w:hAnsi="Arial" w:cs="Arial"/>
+          <w:sz w:val="24"/>
+        </w:rPr>
+        <w:t xml:space="preserve"> would just display /home). However, they are not working on the server quite yet. </w:t>
+      </w:r>
+    </w:p>
+    <w:p>
+      <w:pPr>
+        <w:ind w:firstLine="720"/>
+        <w:jc w:val="both"/>
+        <w:rPr>
+          <w:rFonts w:ascii="Arial" w:hAnsi="Arial" w:cs="Arial"/>
+          <w:sz w:val="24"/>
+        </w:rPr>
+      </w:pPr>
+    </w:p>
+    <w:p>
+      <w:pPr>
+        <w:ind w:firstLine="720"/>
+        <w:jc w:val="both"/>
+        <w:rPr>
+          <w:rFonts w:ascii="Arial" w:hAnsi="Arial" w:cs="Arial"/>
+          <w:sz w:val="24"/>
+        </w:rPr>
+      </w:pPr>
+      <w:r>
+        <w:rPr>
+          <w:rFonts w:ascii="Arial" w:hAnsi="Arial" w:cs="Arial"/>
+          <w:sz w:val="24"/>
+        </w:rPr>
+        <w:t>Login credentials to use for checking out these features:</w:t>
+      </w:r>
+    </w:p>
+    <w:p>
+      <w:pPr>
+        <w:ind w:firstLine="720"/>
+        <w:jc w:val="both"/>
+        <w:rPr>
+          <w:rFonts w:ascii="Arial" w:hAnsi="Arial" w:cs="Arial"/>
+          <w:sz w:val="24"/>
+        </w:rPr>
+      </w:pPr>
+      <w:r>
+        <w:rPr>
+          <w:rFonts w:ascii="Arial" w:hAnsi="Arial" w:cs="Arial"/>
+          <w:sz w:val="24"/>
+        </w:rPr>
+        <w:t xml:space="preserve">Regular account: </w:t>
+      </w:r>
+      <w:r>
+        <w:rPr>
+          <w:rFonts w:ascii="Arial" w:hAnsi="Arial" w:cs="Arial"/>
+          <w:sz w:val="24"/>
+        </w:rPr>
+        <w:tab/>
+        <w:t>crazycatlady123</w:t>
+      </w:r>
+    </w:p>
+    <w:p>
+      <w:pPr>
+        <w:ind w:firstLine="720"/>
+        <w:jc w:val="both"/>
+        <w:rPr>
+          <w:rFonts w:ascii="Arial" w:hAnsi="Arial" w:cs="Arial"/>
+          <w:sz w:val="24"/>
+        </w:rPr>
+      </w:pPr>
+      <w:r>
+        <w:rPr>
+          <w:rFonts w:ascii="Arial" w:hAnsi="Arial" w:cs="Arial"/>
+          <w:sz w:val="24"/>
+        </w:rPr>
+        <w:tab/>
+      </w:r>
+      <w:r>
+        <w:rPr>
+          <w:rFonts w:ascii="Arial" w:hAnsi="Arial" w:cs="Arial"/>
+          <w:sz w:val="24"/>
+        </w:rPr>
+        <w:tab/>
+      </w:r>
+      <w:r>
+        <w:rPr>
+          <w:rFonts w:ascii="Arial" w:hAnsi="Arial" w:cs="Arial"/>
+          <w:sz w:val="24"/>
+        </w:rPr>
+        <w:tab/>
+        <w:t>pass123</w:t>
+      </w:r>
+    </w:p>
+    <w:p>
+      <w:pPr>
+        <w:ind w:firstLine="720"/>
+        <w:jc w:val="both"/>
+        <w:rPr>
+          <w:rFonts w:ascii="Arial" w:hAnsi="Arial" w:cs="Arial"/>
+          <w:sz w:val="24"/>
+        </w:rPr>
+      </w:pPr>
+      <w:r>
+        <w:rPr>
+          <w:rFonts w:ascii="Arial" w:hAnsi="Arial" w:cs="Arial"/>
+          <w:sz w:val="24"/>
+        </w:rPr>
+        <w:t>Admin account:</w:t>
+      </w:r>
+      <w:r>
+        <w:rPr>
+          <w:rFonts w:ascii="Arial" w:hAnsi="Arial" w:cs="Arial"/>
+          <w:sz w:val="24"/>
+        </w:rPr>
+        <w:tab/>
+        <w:t>captain</w:t>
+      </w:r>
       <w:bookmarkStart w:id="0" w:name="_GoBack"/>
       <w:bookmarkEnd w:id="0"/>
-      <w:r>
-        <w:rPr>
-          <w:rFonts w:ascii="Arial" w:hAnsi="Arial" w:cs="Arial"/>
-          <w:sz w:val="24"/>
-        </w:rPr>
-        <w:t>Also,</w:t>
-      </w:r>
-      <w:r>
-        <w:rPr>
-          <w:rFonts w:ascii="Arial" w:hAnsi="Arial" w:cs="Arial"/>
-          <w:sz w:val="24"/>
-        </w:rPr>
-        <w:t xml:space="preserve"> if the user has admin </w:t>
-      </w:r>
-      <w:r>
-        <w:rPr>
-          <w:rFonts w:ascii="Arial" w:hAnsi="Arial" w:cs="Arial"/>
-          <w:sz w:val="24"/>
-        </w:rPr>
-        <w:t>privileges</w:t>
-      </w:r>
-      <w:r>
-        <w:rPr>
-          <w:rFonts w:ascii="Arial" w:hAnsi="Arial" w:cs="Arial"/>
-          <w:sz w:val="24"/>
-        </w:rPr>
-        <w:t xml:space="preserve">, it will say “Disable </w:t>
-      </w:r>
-      <w:r>
-        <w:rPr>
-          <w:rFonts w:ascii="Arial" w:hAnsi="Arial" w:cs="Arial"/>
-          <w:sz w:val="24"/>
-        </w:rPr>
-        <w:t>User” and</w:t>
-      </w:r>
-      <w:r>
-        <w:rPr>
-          <w:rFonts w:ascii="Arial" w:hAnsi="Arial" w:cs="Arial"/>
-          <w:sz w:val="24"/>
-        </w:rPr>
-        <w:t xml:space="preserve"> if they do not, it will say “Enable User”. </w:t>
-      </w:r>
-      <w:r>
-        <w:rPr>
-          <w:rFonts w:ascii="Arial" w:hAnsi="Arial" w:cs="Arial"/>
-          <w:sz w:val="24"/>
-        </w:rPr>
-        <w:t>Choosing these will either make a user an admin, or take away their admin privileges. Once this button is clicked, the button will change to revert to the opposite option (</w:t>
-      </w:r>
-      <w:proofErr w:type="spellStart"/>
-      <w:r>
-        <w:rPr>
-          <w:rFonts w:ascii="Arial" w:hAnsi="Arial" w:cs="Arial"/>
-          <w:sz w:val="24"/>
-        </w:rPr>
-        <w:t>ie</w:t>
-      </w:r>
-      <w:proofErr w:type="spellEnd"/>
-      <w:r>
-        <w:rPr>
-          <w:rFonts w:ascii="Arial" w:hAnsi="Arial" w:cs="Arial"/>
-          <w:sz w:val="24"/>
-        </w:rPr>
-        <w:t xml:space="preserve"> Disable will turn to Enable). </w:t>
-      </w:r>
-    </w:p>
-    <w:p>
-      <w:pPr>
-        <w:ind w:firstLine="720"/>
-        <w:jc w:val="both"/>
-        <w:rPr>
-          <w:rFonts w:ascii="Arial" w:hAnsi="Arial" w:cs="Arial"/>
-          <w:sz w:val="24"/>
-        </w:rPr>
-      </w:pPr>
-      <w:r>
-        <w:rPr>
-          <w:rFonts w:ascii="Arial" w:hAnsi="Arial" w:cs="Arial"/>
-          <w:sz w:val="24"/>
-        </w:rPr>
-        <w:lastRenderedPageBreak/>
-        <w:t xml:space="preserve">When logging in, a user can click “forgot my password”. </w:t>
-      </w:r>
-      <w:r>
-        <w:rPr>
-          <w:rFonts w:ascii="Arial" w:hAnsi="Arial" w:cs="Arial"/>
-          <w:sz w:val="24"/>
-        </w:rPr>
-        <w:t>They will then be prompted to enter their email address. This will either display a</w:t>
-      </w:r>
-      <w:r>
-        <w:rPr>
-          <w:rFonts w:ascii="Arial" w:hAnsi="Arial" w:cs="Arial"/>
-          <w:sz w:val="24"/>
-        </w:rPr>
-        <w:t xml:space="preserve"> message aler</w:t>
-      </w:r>
-      <w:r>
-        <w:rPr>
-          <w:rFonts w:ascii="Arial" w:hAnsi="Arial" w:cs="Arial"/>
-          <w:sz w:val="24"/>
-        </w:rPr>
-        <w:t xml:space="preserve">ting the user that their email </w:t>
-      </w:r>
-      <w:r>
-        <w:rPr>
-          <w:rFonts w:ascii="Arial" w:hAnsi="Arial" w:cs="Arial"/>
-          <w:sz w:val="24"/>
-        </w:rPr>
-        <w:t>i</w:t>
-      </w:r>
-      <w:r>
-        <w:rPr>
-          <w:rFonts w:ascii="Arial" w:hAnsi="Arial" w:cs="Arial"/>
-          <w:sz w:val="24"/>
-        </w:rPr>
-        <w:t>s</w:t>
-      </w:r>
-      <w:r>
-        <w:rPr>
-          <w:rFonts w:ascii="Arial" w:hAnsi="Arial" w:cs="Arial"/>
-          <w:sz w:val="24"/>
-        </w:rPr>
-        <w:t xml:space="preserve"> not in the database, or it will tell the user that an email has been sent. I have not </w:t>
-      </w:r>
-      <w:r>
-        <w:rPr>
-          <w:rFonts w:ascii="Arial" w:hAnsi="Arial" w:cs="Arial"/>
-          <w:sz w:val="24"/>
-        </w:rPr>
-        <w:t>implemented</w:t>
-      </w:r>
-      <w:r>
-        <w:rPr>
-          <w:rFonts w:ascii="Arial" w:hAnsi="Arial" w:cs="Arial"/>
-          <w:sz w:val="24"/>
-        </w:rPr>
-        <w:t xml:space="preserve"> the </w:t>
-      </w:r>
-      <w:r>
-        <w:rPr>
-          <w:rFonts w:ascii="Arial" w:hAnsi="Arial" w:cs="Arial"/>
-          <w:sz w:val="24"/>
-        </w:rPr>
-        <w:t>actual</w:t>
-      </w:r>
-      <w:r>
-        <w:rPr>
-          <w:rFonts w:ascii="Arial" w:hAnsi="Arial" w:cs="Arial"/>
-          <w:sz w:val="24"/>
-        </w:rPr>
-        <w:t xml:space="preserve"> email sending part yet. </w:t>
-      </w:r>
-      <w:r>
-        <w:rPr>
-          <w:rFonts w:ascii="Arial" w:hAnsi="Arial" w:cs="Arial"/>
-          <w:sz w:val="24"/>
-        </w:rPr>
-        <w:t xml:space="preserve"> </w:t>
-      </w:r>
-    </w:p>
-    <w:p>
-      <w:pPr>
-        <w:ind w:firstLine="720"/>
-        <w:jc w:val="both"/>
-        <w:rPr>
-          <w:rFonts w:ascii="Arial" w:hAnsi="Arial" w:cs="Arial"/>
-          <w:sz w:val="24"/>
-        </w:rPr>
-      </w:pPr>
-      <w:r>
-        <w:rPr>
-          <w:rFonts w:ascii="Arial" w:hAnsi="Arial" w:cs="Arial"/>
-          <w:sz w:val="24"/>
-        </w:rPr>
-        <w:t xml:space="preserve">Contact us page is similar. A logged in or not logged in user can fill out the form, and submit it to get a message that it has been sent. </w:t>
-      </w:r>
-      <w:r>
-        <w:rPr>
-          <w:rFonts w:ascii="Arial" w:hAnsi="Arial" w:cs="Arial"/>
-          <w:sz w:val="24"/>
-        </w:rPr>
-        <w:t xml:space="preserve">I have not implemented the email sending part yet. </w:t>
-      </w:r>
-    </w:p>
-    <w:p>
-      <w:pPr>
-        <w:ind w:firstLine="720"/>
-        <w:jc w:val="both"/>
-        <w:rPr>
-          <w:rFonts w:ascii="Arial" w:hAnsi="Arial" w:cs="Arial"/>
-          <w:sz w:val="24"/>
-        </w:rPr>
-      </w:pPr>
-      <w:r>
-        <w:rPr>
-          <w:rFonts w:ascii="Arial" w:hAnsi="Arial" w:cs="Arial"/>
-          <w:sz w:val="24"/>
-        </w:rPr>
-        <w:t xml:space="preserve">When making an account, if the user does not enter a password between 7-15 character and at least one number, the password box will turn red alerting the user. As well, if a user tries to login </w:t>
-      </w:r>
-      <w:r>
-        <w:rPr>
-          <w:rFonts w:ascii="Arial" w:hAnsi="Arial" w:cs="Arial"/>
-          <w:sz w:val="24"/>
-        </w:rPr>
-        <w:t xml:space="preserve">with invalid log in information, they will be shown </w:t>
-      </w:r>
-      <w:proofErr w:type="gramStart"/>
-      <w:r>
-        <w:rPr>
-          <w:rFonts w:ascii="Arial" w:hAnsi="Arial" w:cs="Arial"/>
-          <w:sz w:val="24"/>
-        </w:rPr>
-        <w:t>a</w:t>
-      </w:r>
-      <w:proofErr w:type="gramEnd"/>
-      <w:r>
-        <w:rPr>
-          <w:rFonts w:ascii="Arial" w:hAnsi="Arial" w:cs="Arial"/>
-          <w:sz w:val="24"/>
-        </w:rPr>
-        <w:t xml:space="preserve"> error page. Similar error pages will be displayed if a user tires to change their password with the wrong “old password”, tires to create an account or change password and “confirm password” doesn’t match, etc. </w:t>
-      </w:r>
-    </w:p>
-    <w:p>
-      <w:pPr>
-        <w:ind w:firstLine="720"/>
-        <w:jc w:val="both"/>
-        <w:rPr>
-          <w:rFonts w:ascii="Arial" w:hAnsi="Arial" w:cs="Arial"/>
-          <w:sz w:val="24"/>
-        </w:rPr>
-      </w:pPr>
-      <w:r>
-        <w:rPr>
-          <w:rFonts w:ascii="Arial" w:hAnsi="Arial" w:cs="Arial"/>
-          <w:sz w:val="24"/>
-        </w:rPr>
-        <w:t xml:space="preserve">I have made an </w:t>
-      </w:r>
-      <w:proofErr w:type="spellStart"/>
-      <w:r>
-        <w:rPr>
-          <w:rFonts w:ascii="Arial" w:hAnsi="Arial" w:cs="Arial"/>
-          <w:sz w:val="24"/>
-        </w:rPr>
-        <w:t>htacces</w:t>
-      </w:r>
-      <w:proofErr w:type="spellEnd"/>
-      <w:r>
-        <w:rPr>
-          <w:rFonts w:ascii="Arial" w:hAnsi="Arial" w:cs="Arial"/>
-          <w:sz w:val="24"/>
-        </w:rPr>
-        <w:t xml:space="preserve"> file to be able to make a custom 404 “Page not found” page, as well as make cleaner URLs. (</w:t>
-      </w:r>
-      <w:proofErr w:type="spellStart"/>
-      <w:r>
-        <w:rPr>
-          <w:rFonts w:ascii="Arial" w:hAnsi="Arial" w:cs="Arial"/>
-          <w:sz w:val="24"/>
-        </w:rPr>
-        <w:t>Ie</w:t>
-      </w:r>
-      <w:proofErr w:type="spellEnd"/>
-      <w:r>
-        <w:rPr>
-          <w:rFonts w:ascii="Arial" w:hAnsi="Arial" w:cs="Arial"/>
-          <w:sz w:val="24"/>
-        </w:rPr>
-        <w:t xml:space="preserve"> /</w:t>
-      </w:r>
-      <w:proofErr w:type="spellStart"/>
-      <w:r>
-        <w:rPr>
-          <w:rFonts w:ascii="Arial" w:hAnsi="Arial" w:cs="Arial"/>
-          <w:sz w:val="24"/>
-        </w:rPr>
-        <w:t>home.php</w:t>
-      </w:r>
-      <w:proofErr w:type="spellEnd"/>
-      <w:r>
-        <w:rPr>
-          <w:rFonts w:ascii="Arial" w:hAnsi="Arial" w:cs="Arial"/>
-          <w:sz w:val="24"/>
-        </w:rPr>
-        <w:t xml:space="preserve"> would just display /home). However, they are not working on the server quite yet. </w:t>
-      </w:r>
-    </w:p>
-    <w:p>
-      <w:pPr>
-        <w:ind w:firstLine="720"/>
-        <w:jc w:val="both"/>
-        <w:rPr>
-          <w:rFonts w:ascii="Arial" w:hAnsi="Arial" w:cs="Arial"/>
-          <w:sz w:val="24"/>
-        </w:rPr>
-      </w:pPr>
+    </w:p>
+    <w:p>
+      <w:pPr>
+        <w:ind w:firstLine="720"/>
+        <w:jc w:val="both"/>
+        <w:rPr>
+          <w:rFonts w:ascii="Arial" w:hAnsi="Arial" w:cs="Arial"/>
+          <w:sz w:val="24"/>
+        </w:rPr>
+      </w:pPr>
+      <w:r>
+        <w:rPr>
+          <w:rFonts w:ascii="Arial" w:hAnsi="Arial" w:cs="Arial"/>
+          <w:sz w:val="24"/>
+        </w:rPr>
+        <w:tab/>
+      </w:r>
+      <w:r>
+        <w:rPr>
+          <w:rFonts w:ascii="Arial" w:hAnsi="Arial" w:cs="Arial"/>
+          <w:sz w:val="24"/>
+        </w:rPr>
+        <w:tab/>
+      </w:r>
+      <w:r>
+        <w:rPr>
+          <w:rFonts w:ascii="Arial" w:hAnsi="Arial" w:cs="Arial"/>
+          <w:sz w:val="24"/>
+        </w:rPr>
+        <w:tab/>
+        <w:t>admin1234</w:t>
+      </w:r>
     </w:p>
     <w:p>
       <w:pPr>

</xml_diff>